<commit_message>
feature(lab3): Edit lab 3
</commit_message>
<xml_diff>
--- a/Звіти/Лабораторна №3.docx
+++ b/Звіти/Лабораторна №3.docx
@@ -749,13 +749,111 @@
         <w:ind w:firstLine="556"/>
         <w:jc w:val="left"/>
         <w:rPr>
+          <w:lang w:val="uk-UA"/>
+        </w:rPr>
+      </w:pPr>
+      <w:r>
+        <w:rPr>
+          <w:lang w:val="uk-UA"/>
+        </w:rPr>
+        <w:t>Розробимо поштову версію сайту. Відправимо листом через сервіс</w:t>
+      </w:r>
+      <w:r>
+        <w:rPr>
+          <w:lang w:val="uk-UA"/>
+        </w:rPr>
+        <w:t xml:space="preserve"> </w:t>
+      </w:r>
+      <w:r>
+        <w:rPr>
           <w:lang w:val="en-US"/>
         </w:rPr>
-      </w:pPr>
-      <w:r>
-        <w:rPr>
-          <w:lang w:val="uk-UA"/>
-        </w:rPr>
+        <w:t>Selzy</w:t>
+      </w:r>
+      <w:r>
+        <w:rPr>
+          <w:lang w:val="uk-UA"/>
+        </w:rPr>
+        <w:t>. Подивимось, що прийшло</w:t>
+      </w:r>
+      <w:r>
+        <w:rPr>
+          <w:lang w:val="uk-UA"/>
+        </w:rPr>
+        <w:t>:</w:t>
+      </w:r>
+    </w:p>
+    <w:p>
+      <w:pPr>
+        <w:ind w:hanging="11"/>
+        <w:jc w:val="left"/>
+        <w:rPr>
+          <w:lang w:val="uk-UA"/>
+        </w:rPr>
+      </w:pPr>
+      <w:r>
+        <w:rPr>
+          <w:lang w:val="uk-UA"/>
+        </w:rPr>
+        <w:drawing>
+          <wp:inline distT="0" distB="0" distL="0" distR="0" wp14:anchorId="3A76A806" wp14:editId="6FF6D9D5">
+            <wp:extent cx="6120765" cy="2738120"/>
+            <wp:effectExtent l="0" t="0" r="0" b="5080"/>
+            <wp:docPr id="4" name="Рисунок 4" descr="Изображение выглядит как текст&#10;&#10;Автоматически созданное описание"/>
+            <wp:cNvGraphicFramePr>
+              <a:graphicFrameLocks xmlns:a="http://schemas.openxmlformats.org/drawingml/2006/main" noChangeAspect="1"/>
+            </wp:cNvGraphicFramePr>
+            <a:graphic xmlns:a="http://schemas.openxmlformats.org/drawingml/2006/main">
+              <a:graphicData uri="http://schemas.openxmlformats.org/drawingml/2006/picture">
+                <pic:pic xmlns:pic="http://schemas.openxmlformats.org/drawingml/2006/picture">
+                  <pic:nvPicPr>
+                    <pic:cNvPr id="4" name="Рисунок 4" descr="Изображение выглядит как текст&#10;&#10;Автоматически созданное описание"/>
+                    <pic:cNvPicPr/>
+                  </pic:nvPicPr>
+                  <pic:blipFill>
+                    <a:blip r:embed="rId5"/>
+                    <a:stretch>
+                      <a:fillRect/>
+                    </a:stretch>
+                  </pic:blipFill>
+                  <pic:spPr>
+                    <a:xfrm>
+                      <a:off x="0" y="0"/>
+                      <a:ext cx="6120765" cy="2738120"/>
+                    </a:xfrm>
+                    <a:prstGeom prst="rect">
+                      <a:avLst/>
+                    </a:prstGeom>
+                  </pic:spPr>
+                </pic:pic>
+              </a:graphicData>
+            </a:graphic>
+          </wp:inline>
+        </w:drawing>
+      </w:r>
+    </w:p>
+    <w:p>
+      <w:pPr>
+        <w:ind w:firstLine="556"/>
+        <w:jc w:val="left"/>
+        <w:rPr>
+          <w:lang w:val="uk-UA"/>
+        </w:rPr>
+      </w:pPr>
+    </w:p>
+    <w:p>
+      <w:pPr>
+        <w:ind w:firstLine="556"/>
+        <w:jc w:val="left"/>
+        <w:rPr>
+          <w:lang w:val="en-US"/>
+        </w:rPr>
+      </w:pPr>
+      <w:r>
+        <w:rPr>
+          <w:lang w:val="uk-UA"/>
+        </w:rPr>
+        <w:lastRenderedPageBreak/>
         <w:t>Розробимо мобільну версію сайту</w:t>
       </w:r>
       <w:r>
@@ -793,7 +891,7 @@
                     <pic:cNvPicPr/>
                   </pic:nvPicPr>
                   <pic:blipFill>
-                    <a:blip r:embed="rId5"/>
+                    <a:blip r:embed="rId6"/>
                     <a:stretch>
                       <a:fillRect/>
                     </a:stretch>
@@ -819,17 +917,27 @@
         <w:ind w:firstLine="556"/>
         <w:jc w:val="left"/>
         <w:rPr>
-          <w:szCs w:val="28"/>
-          <w:lang w:val="uk-UA"/>
-        </w:rPr>
-      </w:pPr>
-      <w:r>
-        <w:rPr>
           <w:b/>
           <w:bCs/>
           <w:lang w:val="uk-UA"/>
         </w:rPr>
-        <w:lastRenderedPageBreak/>
+      </w:pPr>
+    </w:p>
+    <w:p>
+      <w:pPr>
+        <w:ind w:firstLine="556"/>
+        <w:jc w:val="left"/>
+        <w:rPr>
+          <w:szCs w:val="28"/>
+          <w:lang w:val="uk-UA"/>
+        </w:rPr>
+      </w:pPr>
+      <w:r>
+        <w:rPr>
+          <w:b/>
+          <w:bCs/>
+          <w:lang w:val="uk-UA"/>
+        </w:rPr>
         <w:t>Висновок</w:t>
       </w:r>
       <w:r>
@@ -978,6 +1086,83 @@
           <w:lang w:val="uk-UA"/>
         </w:rPr>
         <w:t>поштових програм.</w:t>
+      </w:r>
+      <w:r>
+        <w:rPr>
+          <w:szCs w:val="28"/>
+          <w:lang w:val="uk-UA"/>
+        </w:rPr>
+        <w:t xml:space="preserve"> Особливістю </w:t>
+      </w:r>
+      <w:r>
+        <w:rPr>
+          <w:szCs w:val="28"/>
+          <w:lang w:val="uk-UA"/>
+        </w:rPr>
+        <w:t>поштової версії є те, що в</w:t>
+      </w:r>
+      <w:r>
+        <w:rPr>
+          <w:szCs w:val="28"/>
+          <w:lang w:val="uk-UA"/>
+        </w:rPr>
+        <w:t xml:space="preserve">сі </w:t>
+      </w:r>
+      <w:r>
+        <w:rPr>
+          <w:szCs w:val="28"/>
+          <w:lang w:val="uk-UA"/>
+        </w:rPr>
+        <w:t xml:space="preserve">інструкції повинні бути в </w:t>
+      </w:r>
+      <w:r>
+        <w:rPr>
+          <w:szCs w:val="28"/>
+          <w:lang w:val="en-US"/>
+        </w:rPr>
+        <w:t>HTML</w:t>
+      </w:r>
+      <w:r>
+        <w:rPr>
+          <w:szCs w:val="28"/>
+          <w:lang w:val="uk-UA"/>
+        </w:rPr>
+        <w:t xml:space="preserve">-файлі, </w:t>
+      </w:r>
+      <w:r>
+        <w:rPr>
+          <w:szCs w:val="28"/>
+          <w:lang w:val="uk-UA"/>
+        </w:rPr>
+        <w:t xml:space="preserve">та повинно бути прописано </w:t>
+      </w:r>
+      <w:r>
+        <w:rPr>
+          <w:szCs w:val="28"/>
+          <w:lang w:val="uk-UA"/>
+        </w:rPr>
+        <w:t xml:space="preserve">інструкції для усіх </w:t>
+      </w:r>
+      <w:r>
+        <w:rPr>
+          <w:szCs w:val="28"/>
+          <w:lang w:val="uk-UA"/>
+        </w:rPr>
+        <w:t xml:space="preserve">клієнтів, щоб досягти </w:t>
+      </w:r>
+      <w:r>
+        <w:rPr>
+          <w:szCs w:val="28"/>
+          <w:lang w:val="uk-UA"/>
+        </w:rPr>
+        <w:t>адаптивність</w:t>
+      </w:r>
+      <w:r>
+        <w:rPr>
+          <w:szCs w:val="28"/>
+          <w:lang w:val="uk-UA"/>
+        </w:rPr>
+        <w:t>.</w:t>
       </w:r>
       <w:r>
         <w:rPr>

</xml_diff>